<commit_message>
update Statement of Work
</commit_message>
<xml_diff>
--- a/Documentazione/statement_of_work.docx
+++ b/Documentazione/statement_of_work.docx
@@ -1456,7 +1456,35 @@
           <w:color w:val="404040" w:themeColor="text1" w:themeTint="BF"/>
           <w:u w:color="0070C0"/>
         </w:rPr>
-        <w:t>Luisa Gargano accede al suo account, precedentemente registrato, e chiede al sistema di visualizzare tutti i report generati dai docenti del dipartimento di Informatica.</w:t>
+        <w:t>Luisa Gargano accede al suo account, precedentemente registrat</w:t>
+      </w:r>
+      <w:r>
+        <w:rPr>
+          <w:color w:val="404040" w:themeColor="text1" w:themeTint="BF"/>
+          <w:u w:color="0070C0"/>
+        </w:rPr>
+        <w:t>a</w:t>
+      </w:r>
+      <w:r>
+        <w:rPr>
+          <w:color w:val="404040" w:themeColor="text1" w:themeTint="BF"/>
+          <w:u w:color="0070C0"/>
+        </w:rPr>
+        <w:t xml:space="preserve">, e chiede al sistema di visualizzare tutti i report generati dai docenti del </w:t>
+      </w:r>
+      <w:r>
+        <w:rPr>
+          <w:color w:val="404040" w:themeColor="text1" w:themeTint="BF"/>
+          <w:u w:color="0070C0"/>
+        </w:rPr>
+        <w:t>D</w:t>
+      </w:r>
+      <w:r>
+        <w:rPr>
+          <w:color w:val="404040" w:themeColor="text1" w:themeTint="BF"/>
+          <w:u w:color="0070C0"/>
+        </w:rPr>
+        <w:t>ipartimento di Informatica.</w:t>
       </w:r>
     </w:p>
     <w:p>

</xml_diff>